<commit_message>
Removed most of red words and added my timetable
</commit_message>
<xml_diff>
--- a/Final Report/Final report.docx
+++ b/Final Report/Final report.docx
@@ -1,6 +1,6 @@
 
 <file path=word/document.xml><?xml version="1.0" encoding="utf-8"?>
-<w:document xmlns:wpc="http://schemas.microsoft.com/office/word/2010/wordprocessingCanvas" xmlns:cx="http://schemas.microsoft.com/office/drawing/2014/chartex" xmlns:cx1="http://schemas.microsoft.com/office/drawing/2015/9/8/chartex" xmlns:cx2="http://schemas.microsoft.com/office/drawing/2015/10/21/chartex" xmlns:cx3="http://schemas.microsoft.com/office/drawing/2016/5/9/chartex" xmlns:cx4="http://schemas.microsoft.com/office/drawing/2016/5/10/chartex" xmlns:cx5="http://schemas.microsoft.com/office/drawing/2016/5/11/chartex" xmlns:cx6="http://schemas.microsoft.com/office/drawing/2016/5/12/chartex" xmlns:cx7="http://schemas.microsoft.com/office/drawing/2016/5/13/chartex" xmlns:cx8="http://schemas.microsoft.com/office/drawing/2016/5/14/chartex" xmlns:mc="http://schemas.openxmlformats.org/markup-compatibility/2006" xmlns:aink="http://schemas.microsoft.com/office/drawing/2016/ink" xmlns:am3d="http://schemas.microsoft.com/office/drawing/2017/model3d" xmlns:o="urn:schemas-microsoft-com:office:office" xmlns:r="http://schemas.openxmlformats.org/officeDocument/2006/relationships" xmlns:m="http://schemas.openxmlformats.org/officeDocument/2006/math" xmlns:v="urn:schemas-microsoft-com:vml" xmlns:wp14="http://schemas.microsoft.com/office/word/2010/wordprocessingDrawing" xmlns:wp="http://schemas.openxmlformats.org/drawingml/2006/wordprocessingDrawing" xmlns:w10="urn:schemas-microsoft-com:office:word" xmlns:w="http://schemas.openxmlformats.org/wordprocessingml/2006/main" xmlns:w14="http://schemas.microsoft.com/office/word/2010/wordml" xmlns:w15="http://schemas.microsoft.com/office/word/2012/wordml" xmlns:w16cid="http://schemas.microsoft.com/office/word/2016/wordml/cid" xmlns:w16se="http://schemas.microsoft.com/office/word/2015/wordml/symex" xmlns:wpg="http://schemas.microsoft.com/office/word/2010/wordprocessingGroup" xmlns:wpi="http://schemas.microsoft.com/office/word/2010/wordprocessingInk" xmlns:wne="http://schemas.microsoft.com/office/word/2006/wordml" xmlns:wps="http://schemas.microsoft.com/office/word/2010/wordprocessingShape" mc:Ignorable="w14 w15 w16se w16cid wp14">
+<w:document xmlns:wpc="http://schemas.microsoft.com/office/word/2010/wordprocessingCanvas" xmlns:mc="http://schemas.openxmlformats.org/markup-compatibility/2006" xmlns:o="urn:schemas-microsoft-com:office:office" xmlns:r="http://schemas.openxmlformats.org/officeDocument/2006/relationships" xmlns:m="http://schemas.openxmlformats.org/officeDocument/2006/math" xmlns:v="urn:schemas-microsoft-com:vml" xmlns:wp14="http://schemas.microsoft.com/office/word/2010/wordprocessingDrawing" xmlns:wp="http://schemas.openxmlformats.org/drawingml/2006/wordprocessingDrawing" xmlns:w10="urn:schemas-microsoft-com:office:word" xmlns:w="http://schemas.openxmlformats.org/wordprocessingml/2006/main" xmlns:w14="http://schemas.microsoft.com/office/word/2010/wordml" xmlns:w15="http://schemas.microsoft.com/office/word/2012/wordml" xmlns:wpg="http://schemas.microsoft.com/office/word/2010/wordprocessingGroup" xmlns:wpi="http://schemas.microsoft.com/office/word/2010/wordprocessingInk" xmlns:wne="http://schemas.microsoft.com/office/word/2006/wordml" xmlns:wps="http://schemas.microsoft.com/office/word/2010/wordprocessingShape" mc:Ignorable="w14 w15 wp14">
   <w:body>
     <w:p>
       <w:pPr>
@@ -148,7 +148,7 @@
               </wp:anchor>
             </w:drawing>
           </mc:Choice>
-          <mc:Fallback>
+          <mc:Fallback xmlns:w16se="http://schemas.microsoft.com/office/word/2015/wordml/symex" xmlns:w16cid="http://schemas.microsoft.com/office/word/2016/wordml/cid" xmlns:am3d="http://schemas.microsoft.com/office/drawing/2017/model3d" xmlns:aink="http://schemas.microsoft.com/office/drawing/2016/ink" xmlns:cx8="http://schemas.microsoft.com/office/drawing/2016/5/14/chartex" xmlns:cx7="http://schemas.microsoft.com/office/drawing/2016/5/13/chartex" xmlns:cx6="http://schemas.microsoft.com/office/drawing/2016/5/12/chartex" xmlns:cx5="http://schemas.microsoft.com/office/drawing/2016/5/11/chartex" xmlns:cx4="http://schemas.microsoft.com/office/drawing/2016/5/10/chartex" xmlns:cx3="http://schemas.microsoft.com/office/drawing/2016/5/9/chartex" xmlns:cx2="http://schemas.microsoft.com/office/drawing/2015/10/21/chartex" xmlns:cx1="http://schemas.microsoft.com/office/drawing/2015/9/8/chartex" xmlns:cx="http://schemas.microsoft.com/office/drawing/2014/chartex">
             <w:pict>
               <v:shapetype id="_x0000_t202" coordsize="21600,21600" o:spt="202" path="m,l,21600r21600,l21600,xe">
                 <v:stroke joinstyle="miter"/>
@@ -267,7 +267,7 @@
               </wp:anchor>
             </w:drawing>
           </mc:Choice>
-          <mc:Fallback>
+          <mc:Fallback xmlns:w16se="http://schemas.microsoft.com/office/word/2015/wordml/symex" xmlns:w16cid="http://schemas.microsoft.com/office/word/2016/wordml/cid" xmlns:am3d="http://schemas.microsoft.com/office/drawing/2017/model3d" xmlns:aink="http://schemas.microsoft.com/office/drawing/2016/ink" xmlns:cx8="http://schemas.microsoft.com/office/drawing/2016/5/14/chartex" xmlns:cx7="http://schemas.microsoft.com/office/drawing/2016/5/13/chartex" xmlns:cx6="http://schemas.microsoft.com/office/drawing/2016/5/12/chartex" xmlns:cx5="http://schemas.microsoft.com/office/drawing/2016/5/11/chartex" xmlns:cx4="http://schemas.microsoft.com/office/drawing/2016/5/10/chartex" xmlns:cx3="http://schemas.microsoft.com/office/drawing/2016/5/9/chartex" xmlns:cx2="http://schemas.microsoft.com/office/drawing/2015/10/21/chartex" xmlns:cx1="http://schemas.microsoft.com/office/drawing/2015/9/8/chartex" xmlns:cx="http://schemas.microsoft.com/office/drawing/2014/chartex">
             <w:pict>
               <v:shape w14:anchorId="1836AE52" id="_x0000_s1027" type="#_x0000_t202" style="position:absolute;margin-left:0;margin-top:.75pt;width:134.25pt;height:21.75pt;z-index:251663360;visibility:visible;mso-wrap-style:square;mso-width-percent:0;mso-height-percent:0;mso-wrap-distance-left:9pt;mso-wrap-distance-top:3.6pt;mso-wrap-distance-right:9pt;mso-wrap-distance-bottom:3.6pt;mso-position-horizontal:center;mso-position-horizontal-relative:margin;mso-position-vertical:absolute;mso-position-vertical-relative:text;mso-width-percent:0;mso-height-percent:0;mso-width-relative:margin;mso-height-relative:margin;v-text-anchor:top" o:gfxdata="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" stroked="f">
                 <v:textbox>
@@ -3848,26 +3848,6 @@
     <w:p>
       <w:pPr>
         <w:spacing w:after="0" w:line="480" w:lineRule="auto"/>
-        <w:rPr>
-          <w:color w:val="FF0000"/>
-        </w:rPr>
-      </w:pPr>
-      <w:r>
-        <w:rPr>
-          <w:color w:val="FF0000"/>
-        </w:rPr>
-        <w:t>Partially complete:</w:t>
-      </w:r>
-      <w:r>
-        <w:rPr>
-          <w:color w:val="FF0000"/>
-        </w:rPr>
-        <w:t xml:space="preserve"> (future improvements if we continued working on it)</w:t>
-      </w:r>
-    </w:p>
-    <w:p>
-      <w:pPr>
-        <w:spacing w:after="0" w:line="480" w:lineRule="auto"/>
       </w:pPr>
       <w:r>
         <w:rPr>
@@ -3885,32 +3865,6 @@
         <w:lastRenderedPageBreak/>
         <w:t>computer.  A potential improvement on our current design could include adding laptops to the reservable items on a daily or an hourly rental schedule.</w:t>
       </w:r>
-    </w:p>
-    <w:p>
-      <w:pPr>
-        <w:spacing w:after="0" w:line="480" w:lineRule="auto"/>
-      </w:pPr>
-    </w:p>
-    <w:p>
-      <w:pPr>
-        <w:spacing w:after="0" w:line="480" w:lineRule="auto"/>
-      </w:pPr>
-    </w:p>
-    <w:p>
-      <w:pPr>
-        <w:spacing w:after="0" w:line="480" w:lineRule="auto"/>
-      </w:pPr>
-      <w:r>
-        <w:rPr>
-          <w:color w:val="FF0000"/>
-        </w:rPr>
-        <w:t xml:space="preserve">Some ideas: </w:t>
-      </w:r>
-      <w:r>
-        <w:t>check-in and checkout of reservables, students only being able to reserve computers, deleting reservables deletes reservations, browsing reservations, admin being able to manage all reservations, users being able to see currently in use reservables, GUI resizing, displaying more info besides just the id number for reservables and users , more feedback for user.</w:t>
-      </w:r>
-    </w:p>
-    <w:p>
       <w:r>
         <w:br w:type="page"/>
       </w:r>
@@ -4053,57 +4007,65 @@
             <w:r>
               <w:t>Class Diagram, Pseudocode, Requirements Elicitation, Prototype Coding of Control Class, Robustness and Sequence Diagrams</w:t>
             </w:r>
+          </w:p>
+        </w:tc>
+      </w:tr>
+      <w:tr>
+        <w:tc>
+          <w:tcPr>
+            <w:tcW w:w="3116" w:type="dxa"/>
+          </w:tcPr>
+          <w:p>
+            <w:r>
+              <w:t>Jun Jeong</w:t>
+            </w:r>
+          </w:p>
+        </w:tc>
+        <w:tc>
+          <w:tcPr>
+            <w:tcW w:w="3117" w:type="dxa"/>
+          </w:tcPr>
+          <w:p/>
+        </w:tc>
+        <w:tc>
+          <w:tcPr>
+            <w:tcW w:w="3117" w:type="dxa"/>
+          </w:tcPr>
+          <w:p/>
+        </w:tc>
+      </w:tr>
+      <w:tr>
+        <w:tc>
+          <w:tcPr>
+            <w:tcW w:w="3116" w:type="dxa"/>
+          </w:tcPr>
+          <w:p>
+            <w:r>
+              <w:t>Levon Swenson</w:t>
+            </w:r>
+          </w:p>
+        </w:tc>
+        <w:tc>
+          <w:tcPr>
+            <w:tcW w:w="3117" w:type="dxa"/>
+          </w:tcPr>
+          <w:p>
+            <w:r>
+              <w:t>18 hours</w:t>
+            </w:r>
+          </w:p>
+        </w:tc>
+        <w:tc>
+          <w:tcPr>
+            <w:tcW w:w="3117" w:type="dxa"/>
+          </w:tcPr>
+          <w:p>
+            <w:r>
+              <w:t>Coded the GUI, some of Reservation Manager and the reservable entity classes. Robustness and sequence Diagrams.</w:t>
+            </w:r>
             <w:bookmarkStart w:id="0" w:name="_GoBack"/>
             <w:bookmarkEnd w:id="0"/>
           </w:p>
-        </w:tc>
-      </w:tr>
-      <w:tr>
-        <w:tc>
-          <w:tcPr>
-            <w:tcW w:w="3116" w:type="dxa"/>
-          </w:tcPr>
-          <w:p>
-            <w:r>
-              <w:t>Jun Jeong</w:t>
-            </w:r>
-          </w:p>
-        </w:tc>
-        <w:tc>
-          <w:tcPr>
-            <w:tcW w:w="3117" w:type="dxa"/>
-          </w:tcPr>
-          <w:p/>
-        </w:tc>
-        <w:tc>
-          <w:tcPr>
-            <w:tcW w:w="3117" w:type="dxa"/>
-          </w:tcPr>
-          <w:p/>
-        </w:tc>
-      </w:tr>
-      <w:tr>
-        <w:tc>
-          <w:tcPr>
-            <w:tcW w:w="3116" w:type="dxa"/>
-          </w:tcPr>
-          <w:p>
-            <w:r>
-              <w:t>Levon Swenson</w:t>
-            </w:r>
-          </w:p>
-        </w:tc>
-        <w:tc>
-          <w:tcPr>
-            <w:tcW w:w="3117" w:type="dxa"/>
-          </w:tcPr>
-          <w:p/>
-        </w:tc>
-        <w:tc>
-          <w:tcPr>
-            <w:tcW w:w="3117" w:type="dxa"/>
-          </w:tcPr>
-          <w:p/>
         </w:tc>
       </w:tr>
     </w:tbl>
@@ -4125,18 +4087,6 @@
       </w:r>
       <w:r>
         <w:t xml:space="preserve"> </w:t>
-      </w:r>
-      <w:r>
-        <w:rPr>
-          <w:color w:val="FF0000"/>
-        </w:rPr>
-        <w:t xml:space="preserve">Some ideas: </w:t>
-      </w:r>
-      <w:r>
-        <w:rPr>
-          <w:color w:val="FF0000"/>
-        </w:rPr>
-        <w:t>finding times to meet, organizing workloads, people not knowing C# before starting this project</w:t>
       </w:r>
     </w:p>
     <w:p>
@@ -4169,7 +4119,7 @@
 </file>
 
 <file path=word/endnotes.xml><?xml version="1.0" encoding="utf-8"?>
-<w:endnotes xmlns:wpc="http://schemas.microsoft.com/office/word/2010/wordprocessingCanvas" xmlns:cx="http://schemas.microsoft.com/office/drawing/2014/chartex" xmlns:cx1="http://schemas.microsoft.com/office/drawing/2015/9/8/chartex" xmlns:cx2="http://schemas.microsoft.com/office/drawing/2015/10/21/chartex" xmlns:cx3="http://schemas.microsoft.com/office/drawing/2016/5/9/chartex" xmlns:cx4="http://schemas.microsoft.com/office/drawing/2016/5/10/chartex" xmlns:cx5="http://schemas.microsoft.com/office/drawing/2016/5/11/chartex" xmlns:cx6="http://schemas.microsoft.com/office/drawing/2016/5/12/chartex" xmlns:cx7="http://schemas.microsoft.com/office/drawing/2016/5/13/chartex" xmlns:cx8="http://schemas.microsoft.com/office/drawing/2016/5/14/chartex" xmlns:mc="http://schemas.openxmlformats.org/markup-compatibility/2006" xmlns:aink="http://schemas.microsoft.com/office/drawing/2016/ink" xmlns:am3d="http://schemas.microsoft.com/office/drawing/2017/model3d" xmlns:o="urn:schemas-microsoft-com:office:office" xmlns:r="http://schemas.openxmlformats.org/officeDocument/2006/relationships" xmlns:m="http://schemas.openxmlformats.org/officeDocument/2006/math" xmlns:v="urn:schemas-microsoft-com:vml" xmlns:wp14="http://schemas.microsoft.com/office/word/2010/wordprocessingDrawing" xmlns:wp="http://schemas.openxmlformats.org/drawingml/2006/wordprocessingDrawing" xmlns:w10="urn:schemas-microsoft-com:office:word" xmlns:w="http://schemas.openxmlformats.org/wordprocessingml/2006/main" xmlns:w14="http://schemas.microsoft.com/office/word/2010/wordml" xmlns:w15="http://schemas.microsoft.com/office/word/2012/wordml" xmlns:w16cid="http://schemas.microsoft.com/office/word/2016/wordml/cid" xmlns:w16se="http://schemas.microsoft.com/office/word/2015/wordml/symex" xmlns:wpg="http://schemas.microsoft.com/office/word/2010/wordprocessingGroup" xmlns:wpi="http://schemas.microsoft.com/office/word/2010/wordprocessingInk" xmlns:wne="http://schemas.microsoft.com/office/word/2006/wordml" xmlns:wps="http://schemas.microsoft.com/office/word/2010/wordprocessingShape" mc:Ignorable="w14 w15 w16se w16cid wp14">
+<w:endnotes xmlns:wpc="http://schemas.microsoft.com/office/word/2010/wordprocessingCanvas" xmlns:mc="http://schemas.openxmlformats.org/markup-compatibility/2006" xmlns:o="urn:schemas-microsoft-com:office:office" xmlns:r="http://schemas.openxmlformats.org/officeDocument/2006/relationships" xmlns:m="http://schemas.openxmlformats.org/officeDocument/2006/math" xmlns:v="urn:schemas-microsoft-com:vml" xmlns:wp14="http://schemas.microsoft.com/office/word/2010/wordprocessingDrawing" xmlns:wp="http://schemas.openxmlformats.org/drawingml/2006/wordprocessingDrawing" xmlns:w10="urn:schemas-microsoft-com:office:word" xmlns:w="http://schemas.openxmlformats.org/wordprocessingml/2006/main" xmlns:w14="http://schemas.microsoft.com/office/word/2010/wordml" xmlns:w15="http://schemas.microsoft.com/office/word/2012/wordml" xmlns:wpg="http://schemas.microsoft.com/office/word/2010/wordprocessingGroup" xmlns:wpi="http://schemas.microsoft.com/office/word/2010/wordprocessingInk" xmlns:wne="http://schemas.microsoft.com/office/word/2006/wordml" xmlns:wps="http://schemas.microsoft.com/office/word/2010/wordprocessingShape" mc:Ignorable="w14 w15 wp14">
   <w:endnote w:type="separator" w:id="-1">
     <w:p>
       <w:pPr>
@@ -4194,7 +4144,7 @@
 </file>
 
 <file path=word/footnotes.xml><?xml version="1.0" encoding="utf-8"?>
-<w:footnotes xmlns:wpc="http://schemas.microsoft.com/office/word/2010/wordprocessingCanvas" xmlns:cx="http://schemas.microsoft.com/office/drawing/2014/chartex" xmlns:cx1="http://schemas.microsoft.com/office/drawing/2015/9/8/chartex" xmlns:cx2="http://schemas.microsoft.com/office/drawing/2015/10/21/chartex" xmlns:cx3="http://schemas.microsoft.com/office/drawing/2016/5/9/chartex" xmlns:cx4="http://schemas.microsoft.com/office/drawing/2016/5/10/chartex" xmlns:cx5="http://schemas.microsoft.com/office/drawing/2016/5/11/chartex" xmlns:cx6="http://schemas.microsoft.com/office/drawing/2016/5/12/chartex" xmlns:cx7="http://schemas.microsoft.com/office/drawing/2016/5/13/chartex" xmlns:cx8="http://schemas.microsoft.com/office/drawing/2016/5/14/chartex" xmlns:mc="http://schemas.openxmlformats.org/markup-compatibility/2006" xmlns:aink="http://schemas.microsoft.com/office/drawing/2016/ink" xmlns:am3d="http://schemas.microsoft.com/office/drawing/2017/model3d" xmlns:o="urn:schemas-microsoft-com:office:office" xmlns:r="http://schemas.openxmlformats.org/officeDocument/2006/relationships" xmlns:m="http://schemas.openxmlformats.org/officeDocument/2006/math" xmlns:v="urn:schemas-microsoft-com:vml" xmlns:wp14="http://schemas.microsoft.com/office/word/2010/wordprocessingDrawing" xmlns:wp="http://schemas.openxmlformats.org/drawingml/2006/wordprocessingDrawing" xmlns:w10="urn:schemas-microsoft-com:office:word" xmlns:w="http://schemas.openxmlformats.org/wordprocessingml/2006/main" xmlns:w14="http://schemas.microsoft.com/office/word/2010/wordml" xmlns:w15="http://schemas.microsoft.com/office/word/2012/wordml" xmlns:w16cid="http://schemas.microsoft.com/office/word/2016/wordml/cid" xmlns:w16se="http://schemas.microsoft.com/office/word/2015/wordml/symex" xmlns:wpg="http://schemas.microsoft.com/office/word/2010/wordprocessingGroup" xmlns:wpi="http://schemas.microsoft.com/office/word/2010/wordprocessingInk" xmlns:wne="http://schemas.microsoft.com/office/word/2006/wordml" xmlns:wps="http://schemas.microsoft.com/office/word/2010/wordprocessingShape" mc:Ignorable="w14 w15 w16se w16cid wp14">
+<w:footnotes xmlns:wpc="http://schemas.microsoft.com/office/word/2010/wordprocessingCanvas" xmlns:mc="http://schemas.openxmlformats.org/markup-compatibility/2006" xmlns:o="urn:schemas-microsoft-com:office:office" xmlns:r="http://schemas.openxmlformats.org/officeDocument/2006/relationships" xmlns:m="http://schemas.openxmlformats.org/officeDocument/2006/math" xmlns:v="urn:schemas-microsoft-com:vml" xmlns:wp14="http://schemas.microsoft.com/office/word/2010/wordprocessingDrawing" xmlns:wp="http://schemas.openxmlformats.org/drawingml/2006/wordprocessingDrawing" xmlns:w10="urn:schemas-microsoft-com:office:word" xmlns:w="http://schemas.openxmlformats.org/wordprocessingml/2006/main" xmlns:w14="http://schemas.microsoft.com/office/word/2010/wordml" xmlns:w15="http://schemas.microsoft.com/office/word/2012/wordml" xmlns:wpg="http://schemas.microsoft.com/office/word/2010/wordprocessingGroup" xmlns:wpi="http://schemas.microsoft.com/office/word/2010/wordprocessingInk" xmlns:wne="http://schemas.microsoft.com/office/word/2006/wordml" xmlns:wps="http://schemas.microsoft.com/office/word/2010/wordprocessingShape" mc:Ignorable="w14 w15 wp14">
   <w:footnote w:type="separator" w:id="-1">
     <w:p>
       <w:pPr>
@@ -4219,7 +4169,7 @@
 </file>
 
 <file path=word/numbering.xml><?xml version="1.0" encoding="utf-8"?>
-<w:numbering xmlns:wpc="http://schemas.microsoft.com/office/word/2010/wordprocessingCanvas" xmlns:cx="http://schemas.microsoft.com/office/drawing/2014/chartex" xmlns:cx1="http://schemas.microsoft.com/office/drawing/2015/9/8/chartex" xmlns:cx2="http://schemas.microsoft.com/office/drawing/2015/10/21/chartex" xmlns:cx3="http://schemas.microsoft.com/office/drawing/2016/5/9/chartex" xmlns:cx4="http://schemas.microsoft.com/office/drawing/2016/5/10/chartex" xmlns:cx5="http://schemas.microsoft.com/office/drawing/2016/5/11/chartex" xmlns:cx6="http://schemas.microsoft.com/office/drawing/2016/5/12/chartex" xmlns:cx7="http://schemas.microsoft.com/office/drawing/2016/5/13/chartex" xmlns:cx8="http://schemas.microsoft.com/office/drawing/2016/5/14/chartex" xmlns:mc="http://schemas.openxmlformats.org/markup-compatibility/2006" xmlns:aink="http://schemas.microsoft.com/office/drawing/2016/ink" xmlns:am3d="http://schemas.microsoft.com/office/drawing/2017/model3d" xmlns:o="urn:schemas-microsoft-com:office:office" xmlns:r="http://schemas.openxmlformats.org/officeDocument/2006/relationships" xmlns:m="http://schemas.openxmlformats.org/officeDocument/2006/math" xmlns:v="urn:schemas-microsoft-com:vml" xmlns:wp14="http://schemas.microsoft.com/office/word/2010/wordprocessingDrawing" xmlns:wp="http://schemas.openxmlformats.org/drawingml/2006/wordprocessingDrawing" xmlns:w10="urn:schemas-microsoft-com:office:word" xmlns:w="http://schemas.openxmlformats.org/wordprocessingml/2006/main" xmlns:w14="http://schemas.microsoft.com/office/word/2010/wordml" xmlns:w15="http://schemas.microsoft.com/office/word/2012/wordml" xmlns:w16cid="http://schemas.microsoft.com/office/word/2016/wordml/cid" xmlns:w16se="http://schemas.microsoft.com/office/word/2015/wordml/symex" xmlns:wpg="http://schemas.microsoft.com/office/word/2010/wordprocessingGroup" xmlns:wpi="http://schemas.microsoft.com/office/word/2010/wordprocessingInk" xmlns:wne="http://schemas.microsoft.com/office/word/2006/wordml" xmlns:wps="http://schemas.microsoft.com/office/word/2010/wordprocessingShape" mc:Ignorable="w14 w15 w16se w16cid wp14">
+<w:numbering xmlns:wpc="http://schemas.microsoft.com/office/word/2010/wordprocessingCanvas" xmlns:mc="http://schemas.openxmlformats.org/markup-compatibility/2006" xmlns:o="urn:schemas-microsoft-com:office:office" xmlns:r="http://schemas.openxmlformats.org/officeDocument/2006/relationships" xmlns:m="http://schemas.openxmlformats.org/officeDocument/2006/math" xmlns:v="urn:schemas-microsoft-com:vml" xmlns:wp14="http://schemas.microsoft.com/office/word/2010/wordprocessingDrawing" xmlns:wp="http://schemas.openxmlformats.org/drawingml/2006/wordprocessingDrawing" xmlns:w10="urn:schemas-microsoft-com:office:word" xmlns:w="http://schemas.openxmlformats.org/wordprocessingml/2006/main" xmlns:w14="http://schemas.microsoft.com/office/word/2010/wordml" xmlns:w15="http://schemas.microsoft.com/office/word/2012/wordml" xmlns:wpg="http://schemas.microsoft.com/office/word/2010/wordprocessingGroup" xmlns:wpi="http://schemas.microsoft.com/office/word/2010/wordprocessingInk" xmlns:wne="http://schemas.microsoft.com/office/word/2006/wordml" xmlns:wps="http://schemas.microsoft.com/office/word/2010/wordprocessingShape" mc:Ignorable="w14 w15 wp14">
   <w:abstractNum w:abstractNumId="0" w15:restartNumberingAfterBreak="0">
     <w:nsid w:val="28F45F18"/>
     <w:multiLevelType w:val="hybridMultilevel"/>
@@ -5592,7 +5542,7 @@
 </file>
 
 <file path=word/styles.xml><?xml version="1.0" encoding="utf-8"?>
-<w:styles xmlns:mc="http://schemas.openxmlformats.org/markup-compatibility/2006" xmlns:r="http://schemas.openxmlformats.org/officeDocument/2006/relationships" xmlns:w="http://schemas.openxmlformats.org/wordprocessingml/2006/main" xmlns:w14="http://schemas.microsoft.com/office/word/2010/wordml" xmlns:w15="http://schemas.microsoft.com/office/word/2012/wordml" xmlns:w16cid="http://schemas.microsoft.com/office/word/2016/wordml/cid" xmlns:w16se="http://schemas.microsoft.com/office/word/2015/wordml/symex" mc:Ignorable="w14 w15 w16se w16cid">
+<w:styles xmlns:mc="http://schemas.openxmlformats.org/markup-compatibility/2006" xmlns:r="http://schemas.openxmlformats.org/officeDocument/2006/relationships" xmlns:w="http://schemas.openxmlformats.org/wordprocessingml/2006/main" xmlns:w14="http://schemas.microsoft.com/office/word/2010/wordml" xmlns:w15="http://schemas.microsoft.com/office/word/2012/wordml" mc:Ignorable="w14 w15">
   <w:docDefaults>
     <w:rPrDefault>
       <w:rPr>
@@ -5608,7 +5558,7 @@
       </w:pPr>
     </w:pPrDefault>
   </w:docDefaults>
-  <w:latentStyles w:defLockedState="0" w:defUIPriority="99" w:defSemiHidden="0" w:defUnhideWhenUsed="0" w:defQFormat="0" w:count="375">
+  <w:latentStyles w:defLockedState="0" w:defUIPriority="99" w:defSemiHidden="0" w:defUnhideWhenUsed="0" w:defQFormat="0" w:count="371">
     <w:lsdException w:name="Normal" w:uiPriority="0" w:qFormat="1"/>
     <w:lsdException w:name="heading 1" w:uiPriority="9" w:qFormat="1"/>
     <w:lsdException w:name="heading 2" w:semiHidden="1" w:uiPriority="9" w:unhideWhenUsed="1" w:qFormat="1"/>
@@ -5980,10 +5930,6 @@
     <w:lsdException w:name="List Table 5 Dark Accent 6" w:uiPriority="50"/>
     <w:lsdException w:name="List Table 6 Colorful Accent 6" w:uiPriority="51"/>
     <w:lsdException w:name="List Table 7 Colorful Accent 6" w:uiPriority="52"/>
-    <w:lsdException w:name="Mention" w:semiHidden="1" w:unhideWhenUsed="1"/>
-    <w:lsdException w:name="Smart Hyperlink" w:semiHidden="1" w:unhideWhenUsed="1"/>
-    <w:lsdException w:name="Hashtag" w:semiHidden="1" w:unhideWhenUsed="1"/>
-    <w:lsdException w:name="Unresolved Mention" w:semiHidden="1" w:unhideWhenUsed="1"/>
   </w:latentStyles>
   <w:style w:type="paragraph" w:default="1" w:styleId="Normal">
     <w:name w:val="Normal"/>

</xml_diff>